<commit_message>
#4410 - Ajustes no aspose Recebimento e Oficio
</commit_message>
<xml_diff>
--- a/Código Fonte/VERSAO-ATUAL/src/EtramiteX/Interno/Content/_pdfAspose/Oficio_Administrativo.docx
+++ b/Código Fonte/VERSAO-ATUAL/src/EtramiteX/Interno/Content/_pdfAspose/Oficio_Administrativo.docx
@@ -114,24 +114,16 @@
               </w:rPr>
               <w:t>OFÍCIO</w:t>
             </w:r>
+            <w:r>
+              <w:rPr>
+                <w:rFonts w:ascii="Arial" w:hAnsi="Arial" w:cs="Arial"/>
+                <w:sz w:val="18"/>
+                <w:szCs w:val="18"/>
+              </w:rPr>
+              <w:t>/IDAF</w:t>
+            </w:r>
             <w:bookmarkStart w:id="0" w:name="_GoBack"/>
             <w:bookmarkEnd w:id="0"/>
-            <w:r>
-              <w:rPr>
-                <w:rFonts w:ascii="Arial" w:hAnsi="Arial" w:cs="Arial"/>
-                <w:sz w:val="18"/>
-                <w:szCs w:val="18"/>
-              </w:rPr>
-              <w:t>/IDAF</w:t>
-            </w:r>
-            <w:r>
-              <w:rPr>
-                <w:rFonts w:ascii="Arial" w:hAnsi="Arial" w:cs="Arial"/>
-                <w:sz w:val="18"/>
-                <w:szCs w:val="18"/>
-              </w:rPr>
-              <w:t>/SIMLAM</w:t>
-            </w:r>
             <w:r>
               <w:rPr>
                 <w:rFonts w:ascii="Arial" w:hAnsi="Arial" w:cs="Arial"/>
@@ -5251,7 +5243,7 @@
 </file>
 
 <file path=customXml/itemProps1.xml><?xml version="1.0" encoding="utf-8"?>
-<ds:datastoreItem xmlns:ds="http://schemas.openxmlformats.org/officeDocument/2006/customXml" ds:itemID="{049EAA61-C115-423E-88E4-3F3B7C16D5E6}">
+<ds:datastoreItem xmlns:ds="http://schemas.openxmlformats.org/officeDocument/2006/customXml" ds:itemID="{8AA89CF1-575A-4933-A365-62608A4D8424}">
   <ds:schemaRefs>
     <ds:schemaRef ds:uri="http://schemas.openxmlformats.org/officeDocument/2006/bibliography"/>
   </ds:schemaRefs>

</xml_diff>